<commit_message>
Update IMD Aviation Inventory.docx
</commit_message>
<xml_diff>
--- a/IMD Aviation Inventory.docx
+++ b/IMD Aviation Inventory.docx
@@ -7838,8 +7838,374 @@
           <w:sz w:val="28"/>
           <w:szCs w:val="28"/>
         </w:rPr>
-        <w:t xml:space="preserve">Client </w:t>
-      </w:r>
+        <w:t xml:space="preserve">Inventory Management </w:t>
+      </w:r>
+      <w:r>
+        <w:rPr>
+          <w:rFonts w:cstheme="minorHAnsi"/>
+          <w:b/>
+          <w:bCs/>
+          <w:sz w:val="28"/>
+          <w:szCs w:val="28"/>
+        </w:rPr>
+        <w:t>S</w:t>
+      </w:r>
+      <w:r>
+        <w:rPr>
+          <w:rFonts w:cstheme="minorHAnsi"/>
+          <w:b/>
+          <w:bCs/>
+          <w:sz w:val="28"/>
+          <w:szCs w:val="28"/>
+        </w:rPr>
+        <w:t>ystem</w:t>
+      </w:r>
+      <w:r>
+        <w:rPr>
+          <w:rFonts w:cstheme="minorHAnsi"/>
+          <w:b/>
+          <w:bCs/>
+          <w:sz w:val="28"/>
+          <w:szCs w:val="28"/>
+        </w:rPr>
+        <w:t>:</w:t>
+      </w:r>
+    </w:p>
+    <w:p>
+      <w:pPr>
+        <w:jc w:val="both"/>
+        <w:rPr>
+          <w:rFonts w:cstheme="minorHAnsi"/>
+          <w:sz w:val="28"/>
+          <w:szCs w:val="28"/>
+        </w:rPr>
+      </w:pPr>
+      <w:r>
+        <w:rPr>
+          <w:rFonts w:cstheme="minorHAnsi"/>
+          <w:sz w:val="28"/>
+          <w:szCs w:val="28"/>
+          <w:shd w:val="clear" w:color="auto" w:fill="FFFFFF"/>
+        </w:rPr>
+        <w:t xml:space="preserve">Inventory management </w:t>
+      </w:r>
+      <w:r>
+        <w:rPr>
+          <w:rFonts w:cstheme="minorHAnsi"/>
+          <w:sz w:val="28"/>
+          <w:szCs w:val="28"/>
+          <w:shd w:val="clear" w:color="auto" w:fill="FFFFFF"/>
+        </w:rPr>
+        <w:t xml:space="preserve">system </w:t>
+      </w:r>
+      <w:r>
+        <w:rPr>
+          <w:rFonts w:cstheme="minorHAnsi"/>
+          <w:sz w:val="28"/>
+          <w:szCs w:val="28"/>
+          <w:shd w:val="clear" w:color="auto" w:fill="FFFFFF"/>
+        </w:rPr>
+        <w:t> is a </w:t>
+      </w:r>
+      <w:hyperlink r:id="rId27" w:tooltip="Software system" w:history="1">
+        <w:r>
+          <w:rPr>
+            <w:rStyle w:val="Hyperlink"/>
+            <w:rFonts w:cstheme="minorHAnsi"/>
+            <w:color w:val="auto"/>
+            <w:sz w:val="28"/>
+            <w:szCs w:val="28"/>
+            <w:u w:val="none"/>
+            <w:shd w:val="clear" w:color="auto" w:fill="FFFFFF"/>
+          </w:rPr>
+          <w:t xml:space="preserve"> system</w:t>
+        </w:r>
+      </w:hyperlink>
+      <w:r>
+        <w:rPr>
+          <w:rFonts w:cstheme="minorHAnsi"/>
+          <w:sz w:val="28"/>
+          <w:szCs w:val="28"/>
+          <w:shd w:val="clear" w:color="auto" w:fill="FFFFFF"/>
+        </w:rPr>
+        <w:t> for tracking </w:t>
+      </w:r>
+      <w:hyperlink r:id="rId28" w:tooltip="Inventory" w:history="1">
+        <w:r>
+          <w:rPr>
+            <w:rStyle w:val="Hyperlink"/>
+            <w:rFonts w:cstheme="minorHAnsi"/>
+            <w:color w:val="auto"/>
+            <w:sz w:val="28"/>
+            <w:szCs w:val="28"/>
+            <w:u w:val="none"/>
+            <w:shd w:val="clear" w:color="auto" w:fill="FFFFFF"/>
+          </w:rPr>
+          <w:t>inventory</w:t>
+        </w:r>
+      </w:hyperlink>
+      <w:r>
+        <w:rPr>
+          <w:rFonts w:cstheme="minorHAnsi"/>
+          <w:sz w:val="28"/>
+          <w:szCs w:val="28"/>
+          <w:shd w:val="clear" w:color="auto" w:fill="FFFFFF"/>
+        </w:rPr>
+        <w:t> levels, orders, </w:t>
+      </w:r>
+      <w:hyperlink r:id="rId29" w:tooltip="Sales" w:history="1">
+        <w:r>
+          <w:rPr>
+            <w:rStyle w:val="Hyperlink"/>
+            <w:rFonts w:cstheme="minorHAnsi"/>
+            <w:color w:val="auto"/>
+            <w:sz w:val="28"/>
+            <w:szCs w:val="28"/>
+            <w:u w:val="none"/>
+            <w:shd w:val="clear" w:color="auto" w:fill="FFFFFF"/>
+          </w:rPr>
+          <w:t>sales</w:t>
+        </w:r>
+      </w:hyperlink>
+      <w:r>
+        <w:rPr>
+          <w:rFonts w:cstheme="minorHAnsi"/>
+          <w:sz w:val="28"/>
+          <w:szCs w:val="28"/>
+          <w:shd w:val="clear" w:color="auto" w:fill="FFFFFF"/>
+        </w:rPr>
+        <w:t> and deliveries. It can also be used in the </w:t>
+      </w:r>
+      <w:hyperlink r:id="rId30" w:tooltip="Manufacturing" w:history="1">
+        <w:r>
+          <w:rPr>
+            <w:rStyle w:val="Hyperlink"/>
+            <w:rFonts w:cstheme="minorHAnsi"/>
+            <w:color w:val="auto"/>
+            <w:sz w:val="28"/>
+            <w:szCs w:val="28"/>
+            <w:u w:val="none"/>
+            <w:shd w:val="clear" w:color="auto" w:fill="FFFFFF"/>
+          </w:rPr>
+          <w:t>manufacturing</w:t>
+        </w:r>
+      </w:hyperlink>
+      <w:r>
+        <w:rPr>
+          <w:rFonts w:cstheme="minorHAnsi"/>
+          <w:sz w:val="28"/>
+          <w:szCs w:val="28"/>
+          <w:shd w:val="clear" w:color="auto" w:fill="FFFFFF"/>
+        </w:rPr>
+        <w:t> industry to create a </w:t>
+      </w:r>
+      <w:hyperlink r:id="rId31" w:tooltip="Work order" w:history="1">
+        <w:r>
+          <w:rPr>
+            <w:rStyle w:val="Hyperlink"/>
+            <w:rFonts w:cstheme="minorHAnsi"/>
+            <w:color w:val="auto"/>
+            <w:sz w:val="28"/>
+            <w:szCs w:val="28"/>
+            <w:u w:val="none"/>
+            <w:shd w:val="clear" w:color="auto" w:fill="FFFFFF"/>
+          </w:rPr>
+          <w:t>work order</w:t>
+        </w:r>
+      </w:hyperlink>
+      <w:r>
+        <w:rPr>
+          <w:rFonts w:cstheme="minorHAnsi"/>
+          <w:sz w:val="28"/>
+          <w:szCs w:val="28"/>
+          <w:shd w:val="clear" w:color="auto" w:fill="FFFFFF"/>
+        </w:rPr>
+        <w:t>, </w:t>
+      </w:r>
+      <w:hyperlink r:id="rId32" w:tooltip="Bill of materials" w:history="1">
+        <w:r>
+          <w:rPr>
+            <w:rStyle w:val="Hyperlink"/>
+            <w:rFonts w:cstheme="minorHAnsi"/>
+            <w:color w:val="auto"/>
+            <w:sz w:val="28"/>
+            <w:szCs w:val="28"/>
+            <w:u w:val="none"/>
+            <w:shd w:val="clear" w:color="auto" w:fill="FFFFFF"/>
+          </w:rPr>
+          <w:t>bill of materials</w:t>
+        </w:r>
+      </w:hyperlink>
+      <w:r>
+        <w:rPr>
+          <w:rFonts w:cstheme="minorHAnsi"/>
+          <w:sz w:val="28"/>
+          <w:szCs w:val="28"/>
+          <w:shd w:val="clear" w:color="auto" w:fill="FFFFFF"/>
+        </w:rPr>
+        <w:t xml:space="preserve"> and other production-related documents. Companies use inventory management </w:t>
+      </w:r>
+      <w:r>
+        <w:rPr>
+          <w:rFonts w:cstheme="minorHAnsi"/>
+          <w:sz w:val="28"/>
+          <w:szCs w:val="28"/>
+          <w:shd w:val="clear" w:color="auto" w:fill="FFFFFF"/>
+        </w:rPr>
+        <w:t xml:space="preserve">system </w:t>
+      </w:r>
+      <w:r>
+        <w:rPr>
+          <w:rFonts w:cstheme="minorHAnsi"/>
+          <w:sz w:val="28"/>
+          <w:szCs w:val="28"/>
+          <w:shd w:val="clear" w:color="auto" w:fill="FFFFFF"/>
+        </w:rPr>
+        <w:t>to avoid product </w:t>
+      </w:r>
+      <w:hyperlink r:id="rId33" w:tooltip="Overstock" w:history="1">
+        <w:r>
+          <w:rPr>
+            <w:rStyle w:val="Hyperlink"/>
+            <w:rFonts w:cstheme="minorHAnsi"/>
+            <w:color w:val="auto"/>
+            <w:sz w:val="28"/>
+            <w:szCs w:val="28"/>
+            <w:u w:val="none"/>
+            <w:shd w:val="clear" w:color="auto" w:fill="FFFFFF"/>
+          </w:rPr>
+          <w:t>overstock</w:t>
+        </w:r>
+      </w:hyperlink>
+      <w:r>
+        <w:rPr>
+          <w:rFonts w:cstheme="minorHAnsi"/>
+          <w:sz w:val="28"/>
+          <w:szCs w:val="28"/>
+          <w:shd w:val="clear" w:color="auto" w:fill="FFFFFF"/>
+        </w:rPr>
+        <w:t> and outages. It is a tool for organizing inventory </w:t>
+      </w:r>
+      <w:hyperlink r:id="rId34" w:tooltip="Data" w:history="1">
+        <w:r>
+          <w:rPr>
+            <w:rStyle w:val="Hyperlink"/>
+            <w:rFonts w:cstheme="minorHAnsi"/>
+            <w:color w:val="auto"/>
+            <w:sz w:val="28"/>
+            <w:szCs w:val="28"/>
+            <w:u w:val="none"/>
+            <w:shd w:val="clear" w:color="auto" w:fill="FFFFFF"/>
+          </w:rPr>
+          <w:t>data</w:t>
+        </w:r>
+      </w:hyperlink>
+      <w:r>
+        <w:rPr>
+          <w:rFonts w:cstheme="minorHAnsi"/>
+          <w:sz w:val="28"/>
+          <w:szCs w:val="28"/>
+          <w:shd w:val="clear" w:color="auto" w:fill="FFFFFF"/>
+        </w:rPr>
+        <w:t> that before was generally stored in hard-copy form or in </w:t>
+      </w:r>
+      <w:hyperlink r:id="rId35" w:tooltip="Spreadsheet" w:history="1">
+        <w:r>
+          <w:rPr>
+            <w:rStyle w:val="Hyperlink"/>
+            <w:rFonts w:cstheme="minorHAnsi"/>
+            <w:color w:val="auto"/>
+            <w:sz w:val="28"/>
+            <w:szCs w:val="28"/>
+            <w:u w:val="none"/>
+            <w:shd w:val="clear" w:color="auto" w:fill="FFFFFF"/>
+          </w:rPr>
+          <w:t>spreadsheets</w:t>
+        </w:r>
+      </w:hyperlink>
+      <w:r>
+        <w:rPr>
+          <w:rFonts w:cstheme="minorHAnsi"/>
+          <w:sz w:val="28"/>
+          <w:szCs w:val="28"/>
+          <w:shd w:val="clear" w:color="auto" w:fill="FFFFFF"/>
+        </w:rPr>
+        <w:t>.</w:t>
+      </w:r>
+    </w:p>
+    <w:p>
+      <w:pPr>
+        <w:jc w:val="both"/>
+        <w:rPr>
+          <w:rFonts w:cstheme="minorHAnsi"/>
+          <w:b/>
+          <w:bCs/>
+          <w:sz w:val="28"/>
+          <w:szCs w:val="28"/>
+        </w:rPr>
+      </w:pPr>
+      <w:r>
+        <w:rPr>
+          <w:rFonts w:cstheme="minorHAnsi"/>
+          <w:b/>
+          <w:bCs/>
+          <w:sz w:val="28"/>
+          <w:szCs w:val="28"/>
+        </w:rPr>
+        <w:t xml:space="preserve">Components of </w:t>
+      </w:r>
+      <w:r>
+        <w:rPr>
+          <w:rFonts w:cstheme="minorHAnsi"/>
+          <w:b/>
+          <w:bCs/>
+          <w:sz w:val="28"/>
+          <w:szCs w:val="28"/>
+        </w:rPr>
+        <w:t xml:space="preserve">Inventory Management </w:t>
+      </w:r>
+      <w:r>
+        <w:rPr>
+          <w:rFonts w:cstheme="minorHAnsi"/>
+          <w:b/>
+          <w:bCs/>
+          <w:sz w:val="28"/>
+          <w:szCs w:val="28"/>
+        </w:rPr>
+        <w:t>S</w:t>
+      </w:r>
+      <w:r>
+        <w:rPr>
+          <w:rFonts w:cstheme="minorHAnsi"/>
+          <w:b/>
+          <w:bCs/>
+          <w:sz w:val="28"/>
+          <w:szCs w:val="28"/>
+        </w:rPr>
+        <w:t>ystem</w:t>
+      </w:r>
+      <w:r>
+        <w:rPr>
+          <w:rFonts w:cstheme="minorHAnsi"/>
+          <w:b/>
+          <w:bCs/>
+          <w:sz w:val="28"/>
+          <w:szCs w:val="28"/>
+        </w:rPr>
+        <w:t>:</w:t>
+      </w:r>
+    </w:p>
+    <w:p>
+      <w:pPr>
+        <w:jc w:val="both"/>
+        <w:rPr>
+          <w:rFonts w:cstheme="minorHAnsi"/>
+          <w:b/>
+          <w:bCs/>
+          <w:sz w:val="28"/>
+          <w:szCs w:val="28"/>
+        </w:rPr>
+      </w:pPr>
       <w:proofErr w:type="gramStart"/>
       <w:r>
         <w:rPr>
@@ -7849,7 +8215,18 @@
           <w:sz w:val="28"/>
           <w:szCs w:val="28"/>
         </w:rPr>
-        <w:t>Side  Compon</w:t>
+        <w:t>Client Side</w:t>
+      </w:r>
+      <w:proofErr w:type="gramEnd"/>
+      <w:r>
+        <w:rPr>
+          <w:rFonts w:cstheme="minorHAnsi"/>
+          <w:b/>
+          <w:bCs/>
+          <w:sz w:val="28"/>
+          <w:szCs w:val="28"/>
+        </w:rPr>
+        <w:t xml:space="preserve"> Compon</w:t>
       </w:r>
       <w:r>
         <w:rPr>
@@ -7871,16 +8248,15 @@
         </w:rPr>
         <w:t>nts</w:t>
       </w:r>
-      <w:proofErr w:type="gramEnd"/>
-      <w:r>
-        <w:rPr>
-          <w:rFonts w:cstheme="minorHAnsi"/>
-          <w:b/>
-          <w:bCs/>
-          <w:sz w:val="28"/>
-          <w:szCs w:val="28"/>
-        </w:rPr>
-        <w:t>;</w:t>
+      <w:r>
+        <w:rPr>
+          <w:rFonts w:cstheme="minorHAnsi"/>
+          <w:b/>
+          <w:bCs/>
+          <w:sz w:val="28"/>
+          <w:szCs w:val="28"/>
+        </w:rPr>
+        <w:t>:</w:t>
       </w:r>
     </w:p>
     <w:p>
@@ -8144,7 +8520,16 @@
           <w:sz w:val="28"/>
           <w:szCs w:val="28"/>
         </w:rPr>
-        <w:t xml:space="preserve"> language along with combination of various mark-up and scripting languages make the UI more </w:t>
+        <w:t xml:space="preserve"> language along with combination of various mark-</w:t>
+      </w:r>
+      <w:r>
+        <w:rPr>
+          <w:rFonts w:cstheme="minorHAnsi"/>
+          <w:sz w:val="28"/>
+          <w:szCs w:val="28"/>
+        </w:rPr>
+        <w:lastRenderedPageBreak/>
+        <w:t xml:space="preserve">up and scripting languages make the UI more </w:t>
       </w:r>
       <w:proofErr w:type="spellStart"/>
       <w:r>
@@ -8169,33 +8554,6 @@
       <w:pPr>
         <w:rPr>
           <w:rFonts w:cstheme="minorHAnsi"/>
-          <w:sz w:val="28"/>
-          <w:szCs w:val="28"/>
-        </w:rPr>
-      </w:pPr>
-    </w:p>
-    <w:p>
-      <w:pPr>
-        <w:rPr>
-          <w:rFonts w:cstheme="minorHAnsi"/>
-          <w:sz w:val="28"/>
-          <w:szCs w:val="28"/>
-        </w:rPr>
-      </w:pPr>
-    </w:p>
-    <w:p>
-      <w:pPr>
-        <w:rPr>
-          <w:rFonts w:cstheme="minorHAnsi"/>
-          <w:sz w:val="28"/>
-          <w:szCs w:val="28"/>
-        </w:rPr>
-      </w:pPr>
-    </w:p>
-    <w:p>
-      <w:pPr>
-        <w:rPr>
-          <w:rFonts w:cstheme="minorHAnsi"/>
           <w:b/>
           <w:bCs/>
           <w:sz w:val="28"/>
@@ -8211,7 +8569,6 @@
           <w:sz w:val="28"/>
           <w:szCs w:val="28"/>
         </w:rPr>
-        <w:lastRenderedPageBreak/>
         <w:t>Server Side</w:t>
       </w:r>
       <w:proofErr w:type="gramEnd"/>
@@ -8769,61 +9126,6 @@
     </w:p>
     <w:p>
       <w:pPr>
-        <w:rPr>
-          <w:rFonts w:cstheme="minorHAnsi"/>
-          <w:b/>
-          <w:bCs/>
-          <w:sz w:val="28"/>
-          <w:szCs w:val="28"/>
-        </w:rPr>
-      </w:pPr>
-    </w:p>
-    <w:p>
-      <w:pPr>
-        <w:rPr>
-          <w:rFonts w:cstheme="minorHAnsi"/>
-          <w:b/>
-          <w:bCs/>
-          <w:sz w:val="28"/>
-          <w:szCs w:val="28"/>
-        </w:rPr>
-      </w:pPr>
-    </w:p>
-    <w:p>
-      <w:pPr>
-        <w:rPr>
-          <w:rFonts w:cstheme="minorHAnsi"/>
-          <w:b/>
-          <w:bCs/>
-          <w:sz w:val="28"/>
-          <w:szCs w:val="28"/>
-        </w:rPr>
-      </w:pPr>
-    </w:p>
-    <w:p>
-      <w:pPr>
-        <w:rPr>
-          <w:rFonts w:cstheme="minorHAnsi"/>
-          <w:b/>
-          <w:bCs/>
-          <w:sz w:val="28"/>
-          <w:szCs w:val="28"/>
-        </w:rPr>
-      </w:pPr>
-    </w:p>
-    <w:p>
-      <w:pPr>
-        <w:rPr>
-          <w:rFonts w:cstheme="minorHAnsi"/>
-          <w:b/>
-          <w:bCs/>
-          <w:sz w:val="28"/>
-          <w:szCs w:val="28"/>
-        </w:rPr>
-      </w:pPr>
-    </w:p>
-    <w:p>
-      <w:pPr>
         <w:jc w:val="center"/>
         <w:rPr>
           <w:rFonts w:cstheme="minorHAnsi"/>
@@ -8843,6 +9145,7 @@
           <w:szCs w:val="28"/>
           <w:u w:val="single"/>
         </w:rPr>
+        <w:lastRenderedPageBreak/>
         <w:t>AIMS AND OBJECTIVES</w:t>
       </w:r>
     </w:p>
@@ -8907,23 +9210,6 @@
           <w:szCs w:val="28"/>
         </w:rPr>
         <w:t xml:space="preserve">The main Objectives of the present research work are: </w:t>
-      </w:r>
-    </w:p>
-    <w:p>
-      <w:pPr>
-        <w:rPr>
-          <w:rFonts w:cstheme="minorHAnsi"/>
-          <w:sz w:val="28"/>
-          <w:szCs w:val="28"/>
-        </w:rPr>
-      </w:pPr>
-      <w:r>
-        <w:rPr>
-          <w:rFonts w:cstheme="minorHAnsi"/>
-          <w:sz w:val="28"/>
-          <w:szCs w:val="28"/>
-        </w:rPr>
-        <w:t xml:space="preserve"> </w:t>
       </w:r>
     </w:p>
     <w:p>
@@ -9189,7 +9475,10 @@
           <w:u w:val="single"/>
         </w:rPr>
       </w:pPr>
-      <w:r>
+    </w:p>
+    <w:p>
+      <w:pPr>
+        <w:jc w:val="center"/>
         <w:rPr>
           <w:rFonts w:cstheme="minorHAnsi"/>
           <w:b/>
@@ -9198,6 +9487,17 @@
           <w:szCs w:val="28"/>
           <w:u w:val="single"/>
         </w:rPr>
+      </w:pPr>
+      <w:r>
+        <w:rPr>
+          <w:rFonts w:cstheme="minorHAnsi"/>
+          <w:b/>
+          <w:bCs/>
+          <w:sz w:val="28"/>
+          <w:szCs w:val="28"/>
+          <w:u w:val="single"/>
+        </w:rPr>
+        <w:lastRenderedPageBreak/>
         <w:t>STUDY AREA</w:t>
       </w:r>
     </w:p>
@@ -9312,7 +9612,7 @@
                     <pic:cNvPicPr/>
                   </pic:nvPicPr>
                   <pic:blipFill>
-                    <a:blip r:embed="rId27">
+                    <a:blip r:embed="rId36">
                       <a:extLst>
                         <a:ext uri="{28A0092B-C50C-407E-A947-70E740481C1C}">
                           <a14:useLocalDpi xmlns:a14="http://schemas.microsoft.com/office/drawing/2010/main" val="0"/>
@@ -9505,6 +9805,7 @@
           <w:sz w:val="28"/>
           <w:szCs w:val="28"/>
         </w:rPr>
+        <w:lastRenderedPageBreak/>
         <w:tab/>
       </w:r>
       <w:r>
@@ -9572,7 +9873,7 @@
                     <pic:cNvPicPr/>
                   </pic:nvPicPr>
                   <pic:blipFill>
-                    <a:blip r:embed="rId28">
+                    <a:blip r:embed="rId37">
                       <a:extLst>
                         <a:ext uri="{28A0092B-C50C-407E-A947-70E740481C1C}">
                           <a14:useLocalDpi xmlns:a14="http://schemas.microsoft.com/office/drawing/2010/main" val="0"/>
@@ -9867,6 +10168,7 @@
           <w:szCs w:val="28"/>
           <w:u w:val="single"/>
         </w:rPr>
+        <w:lastRenderedPageBreak/>
         <w:t>DATA COLLECTION</w:t>
       </w:r>
     </w:p>
@@ -10261,6 +10563,7 @@
           <w:szCs w:val="28"/>
           <w:u w:val="single"/>
         </w:rPr>
+        <w:lastRenderedPageBreak/>
         <w:t>DATA  ACQUISITION</w:t>
       </w:r>
       <w:proofErr w:type="gramEnd"/>
@@ -10321,7 +10624,7 @@
         </w:rPr>
         <w:t xml:space="preserve"> Instruments Division, India Meteorological Department (IMD) . The website can be accessed from following URL: </w:t>
       </w:r>
-      <w:hyperlink r:id="rId29" w:history="1">
+      <w:hyperlink r:id="rId38" w:history="1">
         <w:r>
           <w:rPr>
             <w:rStyle w:val="Hyperlink"/>
@@ -11930,8 +12233,6 @@
         </w:rPr>
         <w:t xml:space="preserve"> </w:t>
       </w:r>
-      <w:bookmarkStart w:id="0" w:name="_GoBack"/>
-      <w:bookmarkEnd w:id="0"/>
     </w:p>
     <w:p>
       <w:pPr>
@@ -12570,26 +12871,386 @@
           <w:szCs w:val="28"/>
         </w:rPr>
       </w:pPr>
-    </w:p>
-    <w:p>
-      <w:pPr>
-        <w:jc w:val="both"/>
-        <w:rPr>
-          <w:rFonts w:cstheme="minorHAnsi"/>
-          <w:sz w:val="28"/>
-          <w:szCs w:val="28"/>
-        </w:rPr>
-      </w:pPr>
-    </w:p>
-    <w:p>
-      <w:pPr>
-        <w:jc w:val="both"/>
-        <w:rPr>
-          <w:rFonts w:cstheme="minorHAnsi"/>
-          <w:sz w:val="28"/>
-          <w:szCs w:val="28"/>
-        </w:rPr>
-      </w:pPr>
+      <w:bookmarkStart w:id="0" w:name="_GoBack"/>
+      <w:r>
+        <w:rPr>
+          <w:rFonts w:cstheme="minorHAnsi"/>
+          <w:noProof/>
+          <w:sz w:val="28"/>
+          <w:szCs w:val="28"/>
+        </w:rPr>
+        <w:drawing>
+          <wp:inline distT="0" distB="0" distL="0" distR="0" wp14:anchorId="6131113E" wp14:editId="5A22B34D">
+            <wp:extent cx="6645910" cy="3142615"/>
+            <wp:effectExtent l="0" t="0" r="2540" b="635"/>
+            <wp:docPr id="5" name="Picture 5"/>
+            <wp:cNvGraphicFramePr>
+              <a:graphicFrameLocks xmlns:a="http://schemas.openxmlformats.org/drawingml/2006/main" noChangeAspect="1"/>
+            </wp:cNvGraphicFramePr>
+            <a:graphic xmlns:a="http://schemas.openxmlformats.org/drawingml/2006/main">
+              <a:graphicData uri="http://schemas.openxmlformats.org/drawingml/2006/picture">
+                <pic:pic xmlns:pic="http://schemas.openxmlformats.org/drawingml/2006/picture">
+                  <pic:nvPicPr>
+                    <pic:cNvPr id="5" name="2019-10-11 (1).png"/>
+                    <pic:cNvPicPr/>
+                  </pic:nvPicPr>
+                  <pic:blipFill>
+                    <a:blip r:embed="rId39" cstate="print">
+                      <a:extLst>
+                        <a:ext uri="{28A0092B-C50C-407E-A947-70E740481C1C}">
+                          <a14:useLocalDpi xmlns:a14="http://schemas.microsoft.com/office/drawing/2010/main" val="0"/>
+                        </a:ext>
+                      </a:extLst>
+                    </a:blip>
+                    <a:stretch>
+                      <a:fillRect/>
+                    </a:stretch>
+                  </pic:blipFill>
+                  <pic:spPr>
+                    <a:xfrm>
+                      <a:off x="0" y="0"/>
+                      <a:ext cx="6645910" cy="3142615"/>
+                    </a:xfrm>
+                    <a:prstGeom prst="rect">
+                      <a:avLst/>
+                    </a:prstGeom>
+                  </pic:spPr>
+                </pic:pic>
+              </a:graphicData>
+            </a:graphic>
+          </wp:inline>
+        </w:drawing>
+      </w:r>
+      <w:bookmarkEnd w:id="0"/>
+    </w:p>
+    <w:p>
+      <w:pPr>
+        <w:jc w:val="both"/>
+        <w:rPr>
+          <w:rFonts w:cstheme="minorHAnsi"/>
+          <w:sz w:val="28"/>
+          <w:szCs w:val="28"/>
+        </w:rPr>
+      </w:pPr>
+      <w:r>
+        <w:rPr>
+          <w:rFonts w:cstheme="minorHAnsi"/>
+          <w:noProof/>
+          <w:sz w:val="28"/>
+          <w:szCs w:val="28"/>
+        </w:rPr>
+        <w:drawing>
+          <wp:anchor distT="0" distB="0" distL="114300" distR="114300" simplePos="0" relativeHeight="251658240" behindDoc="0" locked="0" layoutInCell="1" allowOverlap="1" wp14:anchorId="04EB9E30" wp14:editId="5A3D7468">
+            <wp:simplePos x="0" y="0"/>
+            <wp:positionH relativeFrom="margin">
+              <wp:align>right</wp:align>
+            </wp:positionH>
+            <wp:positionV relativeFrom="margin">
+              <wp:posOffset>5080000</wp:posOffset>
+            </wp:positionV>
+            <wp:extent cx="6645910" cy="3128010"/>
+            <wp:effectExtent l="0" t="0" r="2540" b="0"/>
+            <wp:wrapSquare wrapText="bothSides"/>
+            <wp:docPr id="6" name="Picture 6"/>
+            <wp:cNvGraphicFramePr>
+              <a:graphicFrameLocks xmlns:a="http://schemas.openxmlformats.org/drawingml/2006/main" noChangeAspect="1"/>
+            </wp:cNvGraphicFramePr>
+            <a:graphic xmlns:a="http://schemas.openxmlformats.org/drawingml/2006/main">
+              <a:graphicData uri="http://schemas.openxmlformats.org/drawingml/2006/picture">
+                <pic:pic xmlns:pic="http://schemas.openxmlformats.org/drawingml/2006/picture">
+                  <pic:nvPicPr>
+                    <pic:cNvPr id="6" name="2019-10-11 (3).png"/>
+                    <pic:cNvPicPr/>
+                  </pic:nvPicPr>
+                  <pic:blipFill>
+                    <a:blip r:embed="rId40" cstate="print">
+                      <a:extLst>
+                        <a:ext uri="{28A0092B-C50C-407E-A947-70E740481C1C}">
+                          <a14:useLocalDpi xmlns:a14="http://schemas.microsoft.com/office/drawing/2010/main" val="0"/>
+                        </a:ext>
+                      </a:extLst>
+                    </a:blip>
+                    <a:stretch>
+                      <a:fillRect/>
+                    </a:stretch>
+                  </pic:blipFill>
+                  <pic:spPr>
+                    <a:xfrm>
+                      <a:off x="0" y="0"/>
+                      <a:ext cx="6645910" cy="3128010"/>
+                    </a:xfrm>
+                    <a:prstGeom prst="rect">
+                      <a:avLst/>
+                    </a:prstGeom>
+                  </pic:spPr>
+                </pic:pic>
+              </a:graphicData>
+            </a:graphic>
+          </wp:anchor>
+        </w:drawing>
+      </w:r>
+    </w:p>
+    <w:p>
+      <w:pPr>
+        <w:jc w:val="both"/>
+        <w:rPr>
+          <w:noProof/>
+        </w:rPr>
+      </w:pPr>
+      <w:r>
+        <w:rPr>
+          <w:noProof/>
+        </w:rPr>
+        <w:lastRenderedPageBreak/>
+        <w:drawing>
+          <wp:inline distT="0" distB="0" distL="0" distR="0" wp14:anchorId="20EA0D10" wp14:editId="4A425F9A">
+            <wp:extent cx="6645910" cy="3139440"/>
+            <wp:effectExtent l="0" t="0" r="2540" b="3810"/>
+            <wp:docPr id="4" name="Picture 4"/>
+            <wp:cNvGraphicFramePr>
+              <a:graphicFrameLocks xmlns:a="http://schemas.openxmlformats.org/drawingml/2006/main" noChangeAspect="1"/>
+            </wp:cNvGraphicFramePr>
+            <a:graphic xmlns:a="http://schemas.openxmlformats.org/drawingml/2006/main">
+              <a:graphicData uri="http://schemas.openxmlformats.org/drawingml/2006/picture">
+                <pic:pic xmlns:pic="http://schemas.openxmlformats.org/drawingml/2006/picture">
+                  <pic:nvPicPr>
+                    <pic:cNvPr id="1" name=""/>
+                    <pic:cNvPicPr/>
+                  </pic:nvPicPr>
+                  <pic:blipFill rotWithShape="1">
+                    <a:blip r:embed="rId41"/>
+                    <a:srcRect t="11618" b="4399"/>
+                    <a:stretch/>
+                  </pic:blipFill>
+                  <pic:spPr bwMode="auto">
+                    <a:xfrm>
+                      <a:off x="0" y="0"/>
+                      <a:ext cx="6645910" cy="3139440"/>
+                    </a:xfrm>
+                    <a:prstGeom prst="rect">
+                      <a:avLst/>
+                    </a:prstGeom>
+                    <a:ln>
+                      <a:noFill/>
+                    </a:ln>
+                    <a:extLst>
+                      <a:ext uri="{53640926-AAD7-44D8-BBD7-CCE9431645EC}">
+                        <a14:shadowObscured xmlns:a14="http://schemas.microsoft.com/office/drawing/2010/main"/>
+                      </a:ext>
+                    </a:extLst>
+                  </pic:spPr>
+                </pic:pic>
+              </a:graphicData>
+            </a:graphic>
+          </wp:inline>
+        </w:drawing>
+      </w:r>
+    </w:p>
+    <w:p>
+      <w:pPr>
+        <w:rPr>
+          <w:rFonts w:cstheme="minorHAnsi"/>
+          <w:sz w:val="28"/>
+          <w:szCs w:val="28"/>
+        </w:rPr>
+      </w:pPr>
+    </w:p>
+    <w:p>
+      <w:pPr>
+        <w:rPr>
+          <w:noProof/>
+        </w:rPr>
+      </w:pPr>
+    </w:p>
+    <w:p>
+      <w:pPr>
+        <w:tabs>
+          <w:tab w:val="left" w:pos="3912"/>
+        </w:tabs>
+        <w:rPr>
+          <w:rFonts w:cstheme="minorHAnsi"/>
+          <w:sz w:val="28"/>
+          <w:szCs w:val="28"/>
+        </w:rPr>
+      </w:pPr>
+      <w:r>
+        <w:rPr>
+          <w:rFonts w:cstheme="minorHAnsi"/>
+          <w:sz w:val="28"/>
+          <w:szCs w:val="28"/>
+        </w:rPr>
+        <w:tab/>
+      </w:r>
+      <w:r>
+        <w:rPr>
+          <w:noProof/>
+        </w:rPr>
+        <w:drawing>
+          <wp:inline distT="0" distB="0" distL="0" distR="0" wp14:anchorId="180CC93E" wp14:editId="4AA2C6AA">
+            <wp:extent cx="6645910" cy="3177540"/>
+            <wp:effectExtent l="0" t="0" r="2540" b="3810"/>
+            <wp:docPr id="7" name="Picture 7"/>
+            <wp:cNvGraphicFramePr>
+              <a:graphicFrameLocks xmlns:a="http://schemas.openxmlformats.org/drawingml/2006/main" noChangeAspect="1"/>
+            </wp:cNvGraphicFramePr>
+            <a:graphic xmlns:a="http://schemas.openxmlformats.org/drawingml/2006/main">
+              <a:graphicData uri="http://schemas.openxmlformats.org/drawingml/2006/picture">
+                <pic:pic xmlns:pic="http://schemas.openxmlformats.org/drawingml/2006/picture">
+                  <pic:nvPicPr>
+                    <pic:cNvPr id="1" name=""/>
+                    <pic:cNvPicPr/>
+                  </pic:nvPicPr>
+                  <pic:blipFill rotWithShape="1">
+                    <a:blip r:embed="rId42"/>
+                    <a:srcRect t="12230" b="4808"/>
+                    <a:stretch/>
+                  </pic:blipFill>
+                  <pic:spPr bwMode="auto">
+                    <a:xfrm>
+                      <a:off x="0" y="0"/>
+                      <a:ext cx="6645910" cy="3177540"/>
+                    </a:xfrm>
+                    <a:prstGeom prst="rect">
+                      <a:avLst/>
+                    </a:prstGeom>
+                    <a:ln>
+                      <a:noFill/>
+                    </a:ln>
+                    <a:extLst>
+                      <a:ext uri="{53640926-AAD7-44D8-BBD7-CCE9431645EC}">
+                        <a14:shadowObscured xmlns:a14="http://schemas.microsoft.com/office/drawing/2010/main"/>
+                      </a:ext>
+                    </a:extLst>
+                  </pic:spPr>
+                </pic:pic>
+              </a:graphicData>
+            </a:graphic>
+          </wp:inline>
+        </w:drawing>
+      </w:r>
+    </w:p>
+    <w:p>
+      <w:pPr>
+        <w:jc w:val="center"/>
+        <w:rPr>
+          <w:noProof/>
+        </w:rPr>
+      </w:pPr>
+      <w:r>
+        <w:rPr>
+          <w:noProof/>
+        </w:rPr>
+        <w:lastRenderedPageBreak/>
+        <w:drawing>
+          <wp:inline distT="0" distB="0" distL="0" distR="0" wp14:anchorId="0E965124" wp14:editId="6864797E">
+            <wp:extent cx="6645910" cy="3116580"/>
+            <wp:effectExtent l="0" t="0" r="2540" b="7620"/>
+            <wp:docPr id="8" name="Picture 8"/>
+            <wp:cNvGraphicFramePr>
+              <a:graphicFrameLocks xmlns:a="http://schemas.openxmlformats.org/drawingml/2006/main" noChangeAspect="1"/>
+            </wp:cNvGraphicFramePr>
+            <a:graphic xmlns:a="http://schemas.openxmlformats.org/drawingml/2006/main">
+              <a:graphicData uri="http://schemas.openxmlformats.org/drawingml/2006/picture">
+                <pic:pic xmlns:pic="http://schemas.openxmlformats.org/drawingml/2006/picture">
+                  <pic:nvPicPr>
+                    <pic:cNvPr id="1" name=""/>
+                    <pic:cNvPicPr/>
+                  </pic:nvPicPr>
+                  <pic:blipFill rotWithShape="1">
+                    <a:blip r:embed="rId43"/>
+                    <a:srcRect t="12026" b="4603"/>
+                    <a:stretch/>
+                  </pic:blipFill>
+                  <pic:spPr bwMode="auto">
+                    <a:xfrm>
+                      <a:off x="0" y="0"/>
+                      <a:ext cx="6645910" cy="3116580"/>
+                    </a:xfrm>
+                    <a:prstGeom prst="rect">
+                      <a:avLst/>
+                    </a:prstGeom>
+                    <a:ln>
+                      <a:noFill/>
+                    </a:ln>
+                    <a:extLst>
+                      <a:ext uri="{53640926-AAD7-44D8-BBD7-CCE9431645EC}">
+                        <a14:shadowObscured xmlns:a14="http://schemas.microsoft.com/office/drawing/2010/main"/>
+                      </a:ext>
+                    </a:extLst>
+                  </pic:spPr>
+                </pic:pic>
+              </a:graphicData>
+            </a:graphic>
+          </wp:inline>
+        </w:drawing>
+      </w:r>
+    </w:p>
+    <w:p>
+      <w:pPr>
+        <w:tabs>
+          <w:tab w:val="left" w:pos="4200"/>
+        </w:tabs>
+        <w:rPr>
+          <w:rFonts w:cstheme="minorHAnsi"/>
+          <w:sz w:val="28"/>
+          <w:szCs w:val="28"/>
+        </w:rPr>
+      </w:pPr>
+      <w:r>
+        <w:rPr>
+          <w:rFonts w:cstheme="minorHAnsi"/>
+          <w:sz w:val="28"/>
+          <w:szCs w:val="28"/>
+        </w:rPr>
+        <w:tab/>
+      </w:r>
+      <w:r>
+        <w:rPr>
+          <w:noProof/>
+        </w:rPr>
+        <w:drawing>
+          <wp:inline distT="0" distB="0" distL="0" distR="0" wp14:anchorId="28124BAD" wp14:editId="0F595F95">
+            <wp:extent cx="6645910" cy="3101340"/>
+            <wp:effectExtent l="0" t="0" r="2540" b="3810"/>
+            <wp:docPr id="9" name="Picture 9"/>
+            <wp:cNvGraphicFramePr>
+              <a:graphicFrameLocks xmlns:a="http://schemas.openxmlformats.org/drawingml/2006/main" noChangeAspect="1"/>
+            </wp:cNvGraphicFramePr>
+            <a:graphic xmlns:a="http://schemas.openxmlformats.org/drawingml/2006/main">
+              <a:graphicData uri="http://schemas.openxmlformats.org/drawingml/2006/picture">
+                <pic:pic xmlns:pic="http://schemas.openxmlformats.org/drawingml/2006/picture">
+                  <pic:nvPicPr>
+                    <pic:cNvPr id="1" name=""/>
+                    <pic:cNvPicPr/>
+                  </pic:nvPicPr>
+                  <pic:blipFill rotWithShape="1">
+                    <a:blip r:embed="rId44"/>
+                    <a:srcRect t="12435" b="4603"/>
+                    <a:stretch/>
+                  </pic:blipFill>
+                  <pic:spPr bwMode="auto">
+                    <a:xfrm>
+                      <a:off x="0" y="0"/>
+                      <a:ext cx="6645910" cy="3101340"/>
+                    </a:xfrm>
+                    <a:prstGeom prst="rect">
+                      <a:avLst/>
+                    </a:prstGeom>
+                    <a:ln>
+                      <a:noFill/>
+                    </a:ln>
+                    <a:extLst>
+                      <a:ext uri="{53640926-AAD7-44D8-BBD7-CCE9431645EC}">
+                        <a14:shadowObscured xmlns:a14="http://schemas.microsoft.com/office/drawing/2010/main"/>
+                      </a:ext>
+                    </a:extLst>
+                  </pic:spPr>
+                </pic:pic>
+              </a:graphicData>
+            </a:graphic>
+          </wp:inline>
+        </w:drawing>
+      </w:r>
     </w:p>
     <w:sectPr>
       <w:pgSz w:w="11906" w:h="16838"/>

</xml_diff>